<commit_message>
moved to folder for rev. control
</commit_message>
<xml_diff>
--- a/P80/pdu_hv/P80_PDU_Hardware_Change_Log.docx
+++ b/P80/pdu_hv/P80_PDU_Hardware_Change_Log.docx
@@ -51,7 +51,7 @@
                         <a:effectLst/>
                         <a:extLst>
                           <a:ext uri="{C572A759-6A51-4108-AA02-DFA0A04FC94B}">
-                            <ma14:wrappingTextBoxFlag xmlns="" xmlns:mo="http://schemas.microsoft.com/office/mac/office/2008/main" xmlns:mv="urn:schemas-microsoft-com:mac:vml" xmlns:o="urn:schemas-microsoft-com:office:office" xmlns:v="urn:schemas-microsoft-com:vml" xmlns:w10="urn:schemas-microsoft-com:office:word" xmlns:w="http://schemas.openxmlformats.org/wordprocessingml/2006/main" xmlns:ma14="http://schemas.microsoft.com/office/mac/drawingml/2011/main"/>
+                            <ma14:wrappingTextBoxFlag xmlns:ma14="http://schemas.microsoft.com/office/mac/drawingml/2011/main" xmlns:w="http://schemas.openxmlformats.org/wordprocessingml/2006/main" xmlns:w10="urn:schemas-microsoft-com:office:word" xmlns:v="urn:schemas-microsoft-com:vml" xmlns:o="urn:schemas-microsoft-com:office:office" xmlns:mv="urn:schemas-microsoft-com:mac:vml" xmlns:mo="http://schemas.microsoft.com/office/mac/office/2008/main" xmlns=""/>
                           </a:ext>
                         </a:extLst>
                       </wps:spPr>
@@ -2305,8 +2305,12 @@
                 <w:rFonts w:cs="Arial"/>
               </w:rPr>
             </w:pPr>
-            <w:bookmarkStart w:id="6" w:name="_GoBack"/>
-            <w:bookmarkEnd w:id="6"/>
+            <w:r>
+              <w:rPr>
+                <w:rFonts w:cs="Arial"/>
+              </w:rPr>
+              <w:t>FRAM write protect pin connect to CPU IO pin</w:t>
+            </w:r>
           </w:p>
         </w:tc>
         <w:tc>
@@ -2347,6 +2351,12 @@
                 <w:rFonts w:cs="Arial"/>
               </w:rPr>
             </w:pPr>
+            <w:r>
+              <w:rPr>
+                <w:rFonts w:cs="Arial"/>
+              </w:rPr>
+              <w:t>X</w:t>
+            </w:r>
           </w:p>
         </w:tc>
         <w:tc>
@@ -2367,6 +2377,12 @@
                 <w:rFonts w:cs="Arial"/>
               </w:rPr>
             </w:pPr>
+            <w:r>
+              <w:rPr>
+                <w:rFonts w:cs="Arial"/>
+              </w:rPr>
+              <w:t>X</w:t>
+            </w:r>
           </w:p>
         </w:tc>
         <w:tc>
@@ -2387,6 +2403,12 @@
                 <w:rFonts w:cs="Arial"/>
               </w:rPr>
             </w:pPr>
+            <w:r>
+              <w:rPr>
+                <w:rFonts w:cs="Arial"/>
+              </w:rPr>
+              <w:t>TTH</w:t>
+            </w:r>
           </w:p>
         </w:tc>
         <w:tc>
@@ -2459,6 +2481,26 @@
                 <w:rFonts w:cs="Arial"/>
               </w:rPr>
             </w:pPr>
+            <w:r>
+              <w:rPr>
+                <w:rFonts w:cs="Arial"/>
+              </w:rPr>
+              <w:t xml:space="preserve">Change all </w:t>
+            </w:r>
+            <w:proofErr w:type="spellStart"/>
+            <w:r>
+              <w:rPr>
+                <w:rFonts w:cs="Arial"/>
+              </w:rPr>
+              <w:t>GanFet</w:t>
+            </w:r>
+            <w:proofErr w:type="spellEnd"/>
+            <w:r>
+              <w:rPr>
+                <w:rFonts w:cs="Arial"/>
+              </w:rPr>
+              <w:t xml:space="preserve"> to Normal N-FET</w:t>
+            </w:r>
           </w:p>
         </w:tc>
         <w:tc>
@@ -2499,6 +2541,12 @@
                 <w:rFonts w:cs="Arial"/>
               </w:rPr>
             </w:pPr>
+            <w:r>
+              <w:rPr>
+                <w:rFonts w:cs="Arial"/>
+              </w:rPr>
+              <w:t>X</w:t>
+            </w:r>
           </w:p>
         </w:tc>
         <w:tc>
@@ -2519,6 +2567,12 @@
                 <w:rFonts w:cs="Arial"/>
               </w:rPr>
             </w:pPr>
+            <w:r>
+              <w:rPr>
+                <w:rFonts w:cs="Arial"/>
+              </w:rPr>
+              <w:t>X</w:t>
+            </w:r>
           </w:p>
         </w:tc>
         <w:tc>
@@ -2539,6 +2593,12 @@
                 <w:rFonts w:cs="Arial"/>
               </w:rPr>
             </w:pPr>
+            <w:r>
+              <w:rPr>
+                <w:rFonts w:cs="Arial"/>
+              </w:rPr>
+              <w:t>TTH</w:t>
+            </w:r>
           </w:p>
         </w:tc>
         <w:tc>
@@ -2611,6 +2671,12 @@
                 <w:rFonts w:cs="Arial"/>
               </w:rPr>
             </w:pPr>
+            <w:r>
+              <w:rPr>
+                <w:rFonts w:cs="Arial"/>
+              </w:rPr>
+              <w:t>Change low voltage load switch to new type</w:t>
+            </w:r>
           </w:p>
         </w:tc>
         <w:tc>
@@ -2651,6 +2717,12 @@
                 <w:rFonts w:cs="Arial"/>
               </w:rPr>
             </w:pPr>
+            <w:r>
+              <w:rPr>
+                <w:rFonts w:cs="Arial"/>
+              </w:rPr>
+              <w:t>X</w:t>
+            </w:r>
           </w:p>
         </w:tc>
         <w:tc>
@@ -2671,6 +2743,12 @@
                 <w:rFonts w:cs="Arial"/>
               </w:rPr>
             </w:pPr>
+            <w:r>
+              <w:rPr>
+                <w:rFonts w:cs="Arial"/>
+              </w:rPr>
+              <w:t>X</w:t>
+            </w:r>
           </w:p>
         </w:tc>
         <w:tc>
@@ -2691,6 +2769,14 @@
                 <w:rFonts w:cs="Arial"/>
               </w:rPr>
             </w:pPr>
+            <w:r>
+              <w:rPr>
+                <w:rFonts w:cs="Arial"/>
+              </w:rPr>
+              <w:t>TTH</w:t>
+            </w:r>
+            <w:bookmarkStart w:id="6" w:name="_GoBack"/>
+            <w:bookmarkEnd w:id="6"/>
           </w:p>
         </w:tc>
         <w:tc>
@@ -7539,7 +7625,7 @@
         <w:sz w:val="16"/>
         <w:szCs w:val="16"/>
       </w:rPr>
-      <w:t>2</w:t>
+      <w:t>5</w:t>
     </w:r>
     <w:r>
       <w:rPr>
@@ -8007,7 +8093,7 @@
                       <a:effectLst/>
                       <a:extLst>
                         <a:ext uri="{C572A759-6A51-4108-AA02-DFA0A04FC94B}">
-                          <ma14:wrappingTextBoxFlag xmlns="" xmlns:mo="http://schemas.microsoft.com/office/mac/office/2008/main" xmlns:mv="urn:schemas-microsoft-com:mac:vml" xmlns:o="urn:schemas-microsoft-com:office:office" xmlns:v="urn:schemas-microsoft-com:vml" xmlns:w10="urn:schemas-microsoft-com:office:word" xmlns:w="http://schemas.openxmlformats.org/wordprocessingml/2006/main" xmlns:ma14="http://schemas.microsoft.com/office/mac/drawingml/2011/main"/>
+                          <ma14:wrappingTextBoxFlag xmlns:ma14="http://schemas.microsoft.com/office/mac/drawingml/2011/main" xmlns:w="http://schemas.openxmlformats.org/wordprocessingml/2006/main" xmlns:w10="urn:schemas-microsoft-com:office:word" xmlns:v="urn:schemas-microsoft-com:vml" xmlns:o="urn:schemas-microsoft-com:office:office" xmlns:mv="urn:schemas-microsoft-com:mac:vml" xmlns:mo="http://schemas.microsoft.com/office/mac/office/2008/main" xmlns=""/>
                         </a:ext>
                       </a:extLst>
                     </wps:spPr>
@@ -13764,7 +13850,7 @@
 </file>
 
 <file path=customXml/itemProps2.xml><?xml version="1.0" encoding="utf-8"?>
-<ds:datastoreItem xmlns:ds="http://schemas.openxmlformats.org/officeDocument/2006/customXml" ds:itemID="{57424D68-8D3B-4404-AD6F-48E509E44D41}">
+<ds:datastoreItem xmlns:ds="http://schemas.openxmlformats.org/officeDocument/2006/customXml" ds:itemID="{EA5C77D9-7E6E-4F2D-AD17-7D21C6F64DD5}">
   <ds:schemaRefs>
     <ds:schemaRef ds:uri="http://schemas.openxmlformats.org/officeDocument/2006/bibliography"/>
   </ds:schemaRefs>

</xml_diff>